<commit_message>
Organised k8s yaml files architecture
</commit_message>
<xml_diff>
--- a/architecture/architecture-document.docx
+++ b/architecture/architecture-document.docx
@@ -2354,6 +2354,88 @@
           <w:ilvl w:val="0"/>
           <w:numId w:val="11"/>
         </w:numPr>
+        <w:spacing w:after="0" w:line="360" w:lineRule="auto"/>
+        <w:jc w:val="both"/>
+        <w:rPr>
+          <w:sz w:val="24"/>
+          <w:szCs w:val="24"/>
+        </w:rPr>
+      </w:pPr>
+      <w:proofErr w:type="spellStart"/>
+      <w:r>
+        <w:rPr>
+          <w:sz w:val="24"/>
+          <w:szCs w:val="24"/>
+        </w:rPr>
+        <w:t>The</w:t>
+      </w:r>
+      <w:proofErr w:type="spellEnd"/>
+      <w:r>
+        <w:rPr>
+          <w:sz w:val="24"/>
+          <w:szCs w:val="24"/>
+        </w:rPr>
+        <w:t xml:space="preserve"> </w:t>
+      </w:r>
+      <w:proofErr w:type="spellStart"/>
+      <w:r>
+        <w:rPr>
+          <w:sz w:val="24"/>
+          <w:szCs w:val="24"/>
+        </w:rPr>
+        <w:t>application</w:t>
+      </w:r>
+      <w:proofErr w:type="spellEnd"/>
+      <w:r>
+        <w:rPr>
+          <w:sz w:val="24"/>
+          <w:szCs w:val="24"/>
+        </w:rPr>
+        <w:t xml:space="preserve"> </w:t>
+      </w:r>
+      <w:proofErr w:type="spellStart"/>
+      <w:r>
+        <w:rPr>
+          <w:sz w:val="24"/>
+          <w:szCs w:val="24"/>
+        </w:rPr>
+        <w:t>should</w:t>
+      </w:r>
+      <w:proofErr w:type="spellEnd"/>
+      <w:r>
+        <w:rPr>
+          <w:sz w:val="24"/>
+          <w:szCs w:val="24"/>
+        </w:rPr>
+        <w:t xml:space="preserve"> </w:t>
+      </w:r>
+      <w:proofErr w:type="spellStart"/>
+      <w:r>
+        <w:rPr>
+          <w:sz w:val="24"/>
+          <w:szCs w:val="24"/>
+        </w:rPr>
+        <w:t>be</w:t>
+      </w:r>
+      <w:proofErr w:type="spellEnd"/>
+      <w:r>
+        <w:rPr>
+          <w:sz w:val="24"/>
+          <w:szCs w:val="24"/>
+        </w:rPr>
+        <w:t xml:space="preserve"> </w:t>
+      </w:r>
+      <w:r>
+        <w:rPr>
+          <w:sz w:val="24"/>
+          <w:szCs w:val="24"/>
+          <w:lang w:val="en-US"/>
+        </w:rPr>
+        <w:t>scalable</w:t>
+      </w:r>
+    </w:p>
+    <w:p>
+      <w:pPr>
         <w:spacing w:line="360" w:lineRule="auto"/>
         <w:jc w:val="both"/>
         <w:rPr>
@@ -2383,55 +2465,297 @@
           <w:sz w:val="24"/>
           <w:szCs w:val="24"/>
         </w:rPr>
-        <w:t>application</w:t>
-      </w:r>
-      <w:proofErr w:type="spellEnd"/>
-      <w:r>
-        <w:rPr>
-          <w:sz w:val="24"/>
-          <w:szCs w:val="24"/>
-        </w:rPr>
-        <w:t xml:space="preserve"> </w:t>
-      </w:r>
-      <w:proofErr w:type="spellStart"/>
-      <w:r>
-        <w:rPr>
-          <w:sz w:val="24"/>
-          <w:szCs w:val="24"/>
-        </w:rPr>
-        <w:t>should</w:t>
-      </w:r>
-      <w:proofErr w:type="spellEnd"/>
-      <w:r>
-        <w:rPr>
-          <w:sz w:val="24"/>
-          <w:szCs w:val="24"/>
-        </w:rPr>
-        <w:t xml:space="preserve"> </w:t>
-      </w:r>
-      <w:proofErr w:type="spellStart"/>
-      <w:r>
-        <w:rPr>
-          <w:sz w:val="24"/>
-          <w:szCs w:val="24"/>
-        </w:rPr>
-        <w:t>be</w:t>
-      </w:r>
-      <w:proofErr w:type="spellEnd"/>
-      <w:r>
-        <w:rPr>
-          <w:sz w:val="24"/>
-          <w:szCs w:val="24"/>
-        </w:rPr>
-        <w:t xml:space="preserve"> </w:t>
-      </w:r>
-      <w:r>
-        <w:rPr>
-          <w:sz w:val="24"/>
-          <w:szCs w:val="24"/>
-          <w:lang w:val="en-US"/>
-        </w:rPr>
-        <w:t>scalable</w:t>
+        <w:t>architecture</w:t>
+      </w:r>
+      <w:proofErr w:type="spellEnd"/>
+      <w:r>
+        <w:rPr>
+          <w:sz w:val="24"/>
+          <w:szCs w:val="24"/>
+        </w:rPr>
+        <w:t xml:space="preserve"> </w:t>
+      </w:r>
+      <w:proofErr w:type="spellStart"/>
+      <w:r>
+        <w:rPr>
+          <w:sz w:val="24"/>
+          <w:szCs w:val="24"/>
+        </w:rPr>
+        <w:t>is</w:t>
+      </w:r>
+      <w:proofErr w:type="spellEnd"/>
+      <w:r>
+        <w:rPr>
+          <w:sz w:val="24"/>
+          <w:szCs w:val="24"/>
+        </w:rPr>
+        <w:t xml:space="preserve"> </w:t>
+      </w:r>
+      <w:proofErr w:type="spellStart"/>
+      <w:r>
+        <w:rPr>
+          <w:sz w:val="24"/>
+          <w:szCs w:val="24"/>
+        </w:rPr>
+        <w:t>based</w:t>
+      </w:r>
+      <w:proofErr w:type="spellEnd"/>
+      <w:r>
+        <w:rPr>
+          <w:sz w:val="24"/>
+          <w:szCs w:val="24"/>
+        </w:rPr>
+        <w:t xml:space="preserve"> </w:t>
+      </w:r>
+      <w:proofErr w:type="spellStart"/>
+      <w:r>
+        <w:rPr>
+          <w:sz w:val="24"/>
+          <w:szCs w:val="24"/>
+        </w:rPr>
+        <w:t>on</w:t>
+      </w:r>
+      <w:proofErr w:type="spellEnd"/>
+      <w:r>
+        <w:rPr>
+          <w:sz w:val="24"/>
+          <w:szCs w:val="24"/>
+        </w:rPr>
+        <w:t xml:space="preserve"> </w:t>
+      </w:r>
+      <w:proofErr w:type="spellStart"/>
+      <w:r>
+        <w:rPr>
+          <w:sz w:val="24"/>
+          <w:szCs w:val="24"/>
+        </w:rPr>
+        <w:t>the</w:t>
+      </w:r>
+      <w:proofErr w:type="spellEnd"/>
+      <w:r>
+        <w:rPr>
+          <w:sz w:val="24"/>
+          <w:szCs w:val="24"/>
+        </w:rPr>
+        <w:t xml:space="preserve"> </w:t>
+      </w:r>
+      <w:proofErr w:type="spellStart"/>
+      <w:r>
+        <w:rPr>
+          <w:sz w:val="24"/>
+          <w:szCs w:val="24"/>
+        </w:rPr>
+        <w:t>most</w:t>
+      </w:r>
+      <w:proofErr w:type="spellEnd"/>
+      <w:r>
+        <w:rPr>
+          <w:sz w:val="24"/>
+          <w:szCs w:val="24"/>
+        </w:rPr>
+        <w:t xml:space="preserve"> </w:t>
+      </w:r>
+      <w:proofErr w:type="spellStart"/>
+      <w:r>
+        <w:rPr>
+          <w:sz w:val="24"/>
+          <w:szCs w:val="24"/>
+        </w:rPr>
+        <w:t>up-to-date</w:t>
+      </w:r>
+      <w:proofErr w:type="spellEnd"/>
+      <w:r>
+        <w:rPr>
+          <w:sz w:val="24"/>
+          <w:szCs w:val="24"/>
+        </w:rPr>
+        <w:t xml:space="preserve"> </w:t>
+      </w:r>
+      <w:proofErr w:type="spellStart"/>
+      <w:r>
+        <w:rPr>
+          <w:sz w:val="24"/>
+          <w:szCs w:val="24"/>
+        </w:rPr>
+        <w:t>best</w:t>
+      </w:r>
+      <w:proofErr w:type="spellEnd"/>
+      <w:r>
+        <w:rPr>
+          <w:sz w:val="24"/>
+          <w:szCs w:val="24"/>
+        </w:rPr>
+        <w:t xml:space="preserve"> </w:t>
+      </w:r>
+      <w:proofErr w:type="spellStart"/>
+      <w:r>
+        <w:rPr>
+          <w:sz w:val="24"/>
+          <w:szCs w:val="24"/>
+        </w:rPr>
+        <w:t>practices</w:t>
+      </w:r>
+      <w:proofErr w:type="spellEnd"/>
+      <w:r>
+        <w:rPr>
+          <w:sz w:val="24"/>
+          <w:szCs w:val="24"/>
+          <w:lang w:val="en-US"/>
+        </w:rPr>
+        <w:t xml:space="preserve">, </w:t>
+      </w:r>
+      <w:proofErr w:type="spellStart"/>
+      <w:r>
+        <w:rPr>
+          <w:sz w:val="24"/>
+          <w:szCs w:val="24"/>
+        </w:rPr>
+        <w:t>methodologies</w:t>
+      </w:r>
+      <w:proofErr w:type="spellEnd"/>
+      <w:r>
+        <w:rPr>
+          <w:sz w:val="24"/>
+          <w:szCs w:val="24"/>
+          <w:lang w:val="en-US"/>
+        </w:rPr>
+        <w:t xml:space="preserve"> and technologies</w:t>
+      </w:r>
+      <w:r>
+        <w:rPr>
+          <w:sz w:val="24"/>
+          <w:szCs w:val="24"/>
+          <w:lang w:val="en-US"/>
+        </w:rPr>
+        <w:t xml:space="preserve"> </w:t>
+      </w:r>
+      <w:proofErr w:type="spellStart"/>
+      <w:r>
+        <w:rPr>
+          <w:sz w:val="24"/>
+          <w:szCs w:val="24"/>
+        </w:rPr>
+        <w:t>to</w:t>
+      </w:r>
+      <w:proofErr w:type="spellEnd"/>
+      <w:r>
+        <w:rPr>
+          <w:sz w:val="24"/>
+          <w:szCs w:val="24"/>
+        </w:rPr>
+        <w:t xml:space="preserve"> </w:t>
+      </w:r>
+      <w:proofErr w:type="spellStart"/>
+      <w:r>
+        <w:rPr>
+          <w:sz w:val="24"/>
+          <w:szCs w:val="24"/>
+        </w:rPr>
+        <w:t>achieve</w:t>
+      </w:r>
+      <w:proofErr w:type="spellEnd"/>
+      <w:r>
+        <w:rPr>
+          <w:sz w:val="24"/>
+          <w:szCs w:val="24"/>
+        </w:rPr>
+        <w:t xml:space="preserve"> </w:t>
+      </w:r>
+      <w:proofErr w:type="spellStart"/>
+      <w:r>
+        <w:rPr>
+          <w:sz w:val="24"/>
+          <w:szCs w:val="24"/>
+        </w:rPr>
+        <w:t>these</w:t>
+      </w:r>
+      <w:proofErr w:type="spellEnd"/>
+      <w:r>
+        <w:rPr>
+          <w:sz w:val="24"/>
+          <w:szCs w:val="24"/>
+        </w:rPr>
+        <w:t xml:space="preserve"> </w:t>
+      </w:r>
+      <w:proofErr w:type="spellStart"/>
+      <w:r>
+        <w:rPr>
+          <w:sz w:val="24"/>
+          <w:szCs w:val="24"/>
+        </w:rPr>
+        <w:t>features</w:t>
+      </w:r>
+      <w:proofErr w:type="spellEnd"/>
+      <w:r>
+        <w:rPr>
+          <w:sz w:val="24"/>
+          <w:szCs w:val="24"/>
+        </w:rPr>
+        <w:t xml:space="preserve">, </w:t>
+      </w:r>
+      <w:proofErr w:type="spellStart"/>
+      <w:r>
+        <w:rPr>
+          <w:sz w:val="24"/>
+          <w:szCs w:val="24"/>
+        </w:rPr>
+        <w:t>ensuring</w:t>
+      </w:r>
+      <w:proofErr w:type="spellEnd"/>
+      <w:r>
+        <w:rPr>
+          <w:sz w:val="24"/>
+          <w:szCs w:val="24"/>
+        </w:rPr>
+        <w:t xml:space="preserve"> </w:t>
+      </w:r>
+      <w:proofErr w:type="spellStart"/>
+      <w:r>
+        <w:rPr>
+          <w:sz w:val="24"/>
+          <w:szCs w:val="24"/>
+        </w:rPr>
+        <w:t>high-availability</w:t>
+      </w:r>
+      <w:proofErr w:type="spellEnd"/>
+      <w:r>
+        <w:rPr>
+          <w:sz w:val="24"/>
+          <w:szCs w:val="24"/>
+        </w:rPr>
+        <w:t xml:space="preserve"> </w:t>
+      </w:r>
+      <w:proofErr w:type="spellStart"/>
+      <w:r>
+        <w:rPr>
+          <w:sz w:val="24"/>
+          <w:szCs w:val="24"/>
+        </w:rPr>
+        <w:t>and</w:t>
+      </w:r>
+      <w:proofErr w:type="spellEnd"/>
+      <w:r>
+        <w:rPr>
+          <w:sz w:val="24"/>
+          <w:szCs w:val="24"/>
+        </w:rPr>
+        <w:t xml:space="preserve"> </w:t>
+      </w:r>
+      <w:proofErr w:type="spellStart"/>
+      <w:r>
+        <w:rPr>
+          <w:sz w:val="24"/>
+          <w:szCs w:val="24"/>
+        </w:rPr>
+        <w:t>performance</w:t>
+      </w:r>
+      <w:proofErr w:type="spellEnd"/>
+      <w:r>
+        <w:rPr>
+          <w:sz w:val="24"/>
+          <w:szCs w:val="24"/>
+        </w:rPr>
+        <w:t>.</w:t>
       </w:r>
     </w:p>
     <w:p>
@@ -2465,7 +2789,23 @@
           <w:sz w:val="24"/>
           <w:szCs w:val="24"/>
         </w:rPr>
-        <w:t>architecture</w:t>
+        <w:t>application</w:t>
+      </w:r>
+      <w:proofErr w:type="spellEnd"/>
+      <w:r>
+        <w:rPr>
+          <w:sz w:val="24"/>
+          <w:szCs w:val="24"/>
+        </w:rPr>
+        <w:t xml:space="preserve"> </w:t>
+      </w:r>
+      <w:proofErr w:type="spellStart"/>
+      <w:r>
+        <w:rPr>
+          <w:sz w:val="24"/>
+          <w:szCs w:val="24"/>
+        </w:rPr>
+        <w:t>type</w:t>
       </w:r>
       <w:proofErr w:type="spellEnd"/>
       <w:r>
@@ -2497,23 +2837,153 @@
           <w:sz w:val="24"/>
           <w:szCs w:val="24"/>
         </w:rPr>
-        <w:t>based</w:t>
-      </w:r>
-      <w:proofErr w:type="spellEnd"/>
-      <w:r>
-        <w:rPr>
-          <w:sz w:val="24"/>
-          <w:szCs w:val="24"/>
-        </w:rPr>
-        <w:t xml:space="preserve"> </w:t>
-      </w:r>
-      <w:proofErr w:type="spellStart"/>
-      <w:r>
-        <w:rPr>
-          <w:sz w:val="24"/>
-          <w:szCs w:val="24"/>
-        </w:rPr>
-        <w:t>on</w:t>
+        <w:t>going</w:t>
+      </w:r>
+      <w:proofErr w:type="spellEnd"/>
+      <w:r>
+        <w:rPr>
+          <w:sz w:val="24"/>
+          <w:szCs w:val="24"/>
+        </w:rPr>
+        <w:t xml:space="preserve"> </w:t>
+      </w:r>
+      <w:proofErr w:type="spellStart"/>
+      <w:r>
+        <w:rPr>
+          <w:sz w:val="24"/>
+          <w:szCs w:val="24"/>
+        </w:rPr>
+        <w:t>to</w:t>
+      </w:r>
+      <w:proofErr w:type="spellEnd"/>
+      <w:r>
+        <w:rPr>
+          <w:sz w:val="24"/>
+          <w:szCs w:val="24"/>
+        </w:rPr>
+        <w:t xml:space="preserve"> </w:t>
+      </w:r>
+      <w:proofErr w:type="spellStart"/>
+      <w:r>
+        <w:rPr>
+          <w:sz w:val="24"/>
+          <w:szCs w:val="24"/>
+        </w:rPr>
+        <w:t>be</w:t>
+      </w:r>
+      <w:proofErr w:type="spellEnd"/>
+      <w:r>
+        <w:rPr>
+          <w:sz w:val="24"/>
+          <w:szCs w:val="24"/>
+        </w:rPr>
+        <w:t xml:space="preserve"> SPA (</w:t>
+      </w:r>
+      <w:proofErr w:type="spellStart"/>
+      <w:r>
+        <w:rPr>
+          <w:sz w:val="24"/>
+          <w:szCs w:val="24"/>
+        </w:rPr>
+        <w:t>Single</w:t>
+      </w:r>
+      <w:proofErr w:type="spellEnd"/>
+      <w:r>
+        <w:rPr>
+          <w:sz w:val="24"/>
+          <w:szCs w:val="24"/>
+        </w:rPr>
+        <w:t xml:space="preserve"> </w:t>
+      </w:r>
+      <w:proofErr w:type="spellStart"/>
+      <w:r>
+        <w:rPr>
+          <w:sz w:val="24"/>
+          <w:szCs w:val="24"/>
+        </w:rPr>
+        <w:t>Page</w:t>
+      </w:r>
+      <w:proofErr w:type="spellEnd"/>
+      <w:r>
+        <w:rPr>
+          <w:sz w:val="24"/>
+          <w:szCs w:val="24"/>
+        </w:rPr>
+        <w:t xml:space="preserve"> </w:t>
+      </w:r>
+      <w:proofErr w:type="spellStart"/>
+      <w:r>
+        <w:rPr>
+          <w:sz w:val="24"/>
+          <w:szCs w:val="24"/>
+        </w:rPr>
+        <w:t>Application</w:t>
+      </w:r>
+      <w:proofErr w:type="spellEnd"/>
+      <w:r>
+        <w:rPr>
+          <w:sz w:val="24"/>
+          <w:szCs w:val="24"/>
+        </w:rPr>
+        <w:t xml:space="preserve">). </w:t>
+      </w:r>
+      <w:proofErr w:type="spellStart"/>
+      <w:r>
+        <w:rPr>
+          <w:b/>
+          <w:bCs/>
+          <w:sz w:val="24"/>
+          <w:szCs w:val="24"/>
+        </w:rPr>
+        <w:t>React</w:t>
+      </w:r>
+      <w:proofErr w:type="spellEnd"/>
+      <w:r>
+        <w:rPr>
+          <w:sz w:val="24"/>
+          <w:szCs w:val="24"/>
+        </w:rPr>
+        <w:t xml:space="preserve"> </w:t>
+      </w:r>
+      <w:proofErr w:type="spellStart"/>
+      <w:r>
+        <w:rPr>
+          <w:sz w:val="24"/>
+          <w:szCs w:val="24"/>
+        </w:rPr>
+        <w:t>was</w:t>
+      </w:r>
+      <w:proofErr w:type="spellEnd"/>
+      <w:r>
+        <w:rPr>
+          <w:sz w:val="24"/>
+          <w:szCs w:val="24"/>
+        </w:rPr>
+        <w:t xml:space="preserve"> </w:t>
+      </w:r>
+      <w:proofErr w:type="spellStart"/>
+      <w:r>
+        <w:rPr>
+          <w:sz w:val="24"/>
+          <w:szCs w:val="24"/>
+        </w:rPr>
+        <w:t>chosen</w:t>
+      </w:r>
+      <w:proofErr w:type="spellEnd"/>
+      <w:r>
+        <w:rPr>
+          <w:sz w:val="24"/>
+          <w:szCs w:val="24"/>
+        </w:rPr>
+        <w:t xml:space="preserve"> </w:t>
+      </w:r>
+      <w:proofErr w:type="spellStart"/>
+      <w:r>
+        <w:rPr>
+          <w:sz w:val="24"/>
+          <w:szCs w:val="24"/>
+        </w:rPr>
+        <w:t>as</w:t>
       </w:r>
       <w:proofErr w:type="spellEnd"/>
       <w:r>
@@ -2545,209 +3015,115 @@
           <w:sz w:val="24"/>
           <w:szCs w:val="24"/>
         </w:rPr>
-        <w:t>most</w:t>
-      </w:r>
-      <w:proofErr w:type="spellEnd"/>
-      <w:r>
-        <w:rPr>
-          <w:sz w:val="24"/>
-          <w:szCs w:val="24"/>
-        </w:rPr>
-        <w:t xml:space="preserve"> </w:t>
-      </w:r>
-      <w:proofErr w:type="spellStart"/>
-      <w:r>
-        <w:rPr>
-          <w:sz w:val="24"/>
-          <w:szCs w:val="24"/>
-        </w:rPr>
-        <w:t>up-to-date</w:t>
-      </w:r>
-      <w:proofErr w:type="spellEnd"/>
-      <w:r>
-        <w:rPr>
-          <w:sz w:val="24"/>
-          <w:szCs w:val="24"/>
-        </w:rPr>
-        <w:t xml:space="preserve"> </w:t>
-      </w:r>
-      <w:proofErr w:type="spellStart"/>
-      <w:r>
-        <w:rPr>
-          <w:sz w:val="24"/>
-          <w:szCs w:val="24"/>
-        </w:rPr>
-        <w:t>best</w:t>
-      </w:r>
-      <w:proofErr w:type="spellEnd"/>
-      <w:r>
-        <w:rPr>
-          <w:sz w:val="24"/>
-          <w:szCs w:val="24"/>
-        </w:rPr>
-        <w:t xml:space="preserve"> </w:t>
-      </w:r>
-      <w:proofErr w:type="spellStart"/>
-      <w:r>
-        <w:rPr>
-          <w:sz w:val="24"/>
-          <w:szCs w:val="24"/>
-        </w:rPr>
-        <w:t>practices</w:t>
-      </w:r>
-      <w:proofErr w:type="spellEnd"/>
-      <w:r>
-        <w:rPr>
-          <w:sz w:val="24"/>
-          <w:szCs w:val="24"/>
-          <w:lang w:val="en-US"/>
-        </w:rPr>
-        <w:t xml:space="preserve">, </w:t>
-      </w:r>
-      <w:proofErr w:type="spellStart"/>
-      <w:r>
-        <w:rPr>
-          <w:sz w:val="24"/>
-          <w:szCs w:val="24"/>
-        </w:rPr>
-        <w:t>methodologies</w:t>
-      </w:r>
-      <w:proofErr w:type="spellEnd"/>
-      <w:r>
-        <w:rPr>
-          <w:sz w:val="24"/>
-          <w:szCs w:val="24"/>
-          <w:lang w:val="en-US"/>
-        </w:rPr>
-        <w:t xml:space="preserve"> and technologies</w:t>
-      </w:r>
-      <w:r>
-        <w:rPr>
-          <w:sz w:val="24"/>
-          <w:szCs w:val="24"/>
-          <w:lang w:val="en-US"/>
-        </w:rPr>
-        <w:t xml:space="preserve"> </w:t>
-      </w:r>
-      <w:proofErr w:type="spellStart"/>
-      <w:r>
-        <w:rPr>
-          <w:sz w:val="24"/>
-          <w:szCs w:val="24"/>
-        </w:rPr>
-        <w:t>to</w:t>
-      </w:r>
-      <w:proofErr w:type="spellEnd"/>
-      <w:r>
-        <w:rPr>
-          <w:sz w:val="24"/>
-          <w:szCs w:val="24"/>
-        </w:rPr>
-        <w:t xml:space="preserve"> </w:t>
-      </w:r>
-      <w:proofErr w:type="spellStart"/>
-      <w:r>
-        <w:rPr>
-          <w:sz w:val="24"/>
-          <w:szCs w:val="24"/>
-        </w:rPr>
-        <w:t>achieve</w:t>
-      </w:r>
-      <w:proofErr w:type="spellEnd"/>
-      <w:r>
-        <w:rPr>
-          <w:sz w:val="24"/>
-          <w:szCs w:val="24"/>
-        </w:rPr>
-        <w:t xml:space="preserve"> </w:t>
-      </w:r>
-      <w:proofErr w:type="spellStart"/>
-      <w:r>
-        <w:rPr>
-          <w:sz w:val="24"/>
-          <w:szCs w:val="24"/>
-        </w:rPr>
-        <w:t>these</w:t>
-      </w:r>
-      <w:proofErr w:type="spellEnd"/>
-      <w:r>
-        <w:rPr>
-          <w:sz w:val="24"/>
-          <w:szCs w:val="24"/>
-        </w:rPr>
-        <w:t xml:space="preserve"> </w:t>
-      </w:r>
-      <w:proofErr w:type="spellStart"/>
-      <w:r>
-        <w:rPr>
-          <w:sz w:val="24"/>
-          <w:szCs w:val="24"/>
-        </w:rPr>
-        <w:t>features</w:t>
-      </w:r>
-      <w:proofErr w:type="spellEnd"/>
-      <w:r>
-        <w:rPr>
-          <w:sz w:val="24"/>
-          <w:szCs w:val="24"/>
-        </w:rPr>
-        <w:t xml:space="preserve">, </w:t>
-      </w:r>
-      <w:proofErr w:type="spellStart"/>
-      <w:r>
-        <w:rPr>
-          <w:sz w:val="24"/>
-          <w:szCs w:val="24"/>
-        </w:rPr>
-        <w:t>ensuring</w:t>
-      </w:r>
-      <w:proofErr w:type="spellEnd"/>
-      <w:r>
-        <w:rPr>
-          <w:sz w:val="24"/>
-          <w:szCs w:val="24"/>
-        </w:rPr>
-        <w:t xml:space="preserve"> </w:t>
-      </w:r>
-      <w:proofErr w:type="spellStart"/>
-      <w:r>
-        <w:rPr>
-          <w:sz w:val="24"/>
-          <w:szCs w:val="24"/>
-        </w:rPr>
-        <w:t>high-availability</w:t>
-      </w:r>
-      <w:proofErr w:type="spellEnd"/>
-      <w:r>
-        <w:rPr>
-          <w:sz w:val="24"/>
-          <w:szCs w:val="24"/>
-        </w:rPr>
-        <w:t xml:space="preserve"> </w:t>
-      </w:r>
-      <w:proofErr w:type="spellStart"/>
-      <w:r>
-        <w:rPr>
-          <w:sz w:val="24"/>
-          <w:szCs w:val="24"/>
-        </w:rPr>
-        <w:t>and</w:t>
-      </w:r>
-      <w:proofErr w:type="spellEnd"/>
-      <w:r>
-        <w:rPr>
-          <w:sz w:val="24"/>
-          <w:szCs w:val="24"/>
-        </w:rPr>
-        <w:t xml:space="preserve"> </w:t>
-      </w:r>
-      <w:proofErr w:type="spellStart"/>
-      <w:r>
-        <w:rPr>
-          <w:sz w:val="24"/>
-          <w:szCs w:val="24"/>
-        </w:rPr>
-        <w:t>performance</w:t>
+        <w:t>frontend</w:t>
+      </w:r>
+      <w:proofErr w:type="spellEnd"/>
+      <w:r>
+        <w:rPr>
+          <w:sz w:val="24"/>
+          <w:szCs w:val="24"/>
+        </w:rPr>
+        <w:t xml:space="preserve"> </w:t>
+      </w:r>
+      <w:proofErr w:type="spellStart"/>
+      <w:r>
+        <w:rPr>
+          <w:sz w:val="24"/>
+          <w:szCs w:val="24"/>
+        </w:rPr>
+        <w:t>framework</w:t>
+      </w:r>
+      <w:proofErr w:type="spellEnd"/>
+      <w:r>
+        <w:rPr>
+          <w:sz w:val="24"/>
+          <w:szCs w:val="24"/>
+        </w:rPr>
+        <w:t>.</w:t>
+      </w:r>
+    </w:p>
+    <w:p>
+      <w:pPr>
+        <w:spacing w:line="360" w:lineRule="auto"/>
+        <w:jc w:val="both"/>
+        <w:rPr>
+          <w:sz w:val="24"/>
+          <w:szCs w:val="24"/>
+        </w:rPr>
+      </w:pPr>
+      <w:proofErr w:type="spellStart"/>
+      <w:r>
+        <w:rPr>
+          <w:sz w:val="24"/>
+          <w:szCs w:val="24"/>
+        </w:rPr>
+        <w:t>For</w:t>
+      </w:r>
+      <w:proofErr w:type="spellEnd"/>
+      <w:r>
+        <w:rPr>
+          <w:sz w:val="24"/>
+          <w:szCs w:val="24"/>
+        </w:rPr>
+        <w:t xml:space="preserve"> </w:t>
+      </w:r>
+      <w:proofErr w:type="spellStart"/>
+      <w:r>
+        <w:rPr>
+          <w:sz w:val="24"/>
+          <w:szCs w:val="24"/>
+        </w:rPr>
+        <w:t>authentication</w:t>
+      </w:r>
+      <w:proofErr w:type="spellEnd"/>
+      <w:r>
+        <w:rPr>
+          <w:sz w:val="24"/>
+          <w:szCs w:val="24"/>
+        </w:rPr>
+        <w:t xml:space="preserve"> </w:t>
+      </w:r>
+      <w:proofErr w:type="spellStart"/>
+      <w:r>
+        <w:rPr>
+          <w:sz w:val="24"/>
+          <w:szCs w:val="24"/>
+        </w:rPr>
+        <w:t>was</w:t>
+      </w:r>
+      <w:proofErr w:type="spellEnd"/>
+      <w:r>
+        <w:rPr>
+          <w:sz w:val="24"/>
+          <w:szCs w:val="24"/>
+        </w:rPr>
+        <w:t xml:space="preserve"> </w:t>
+      </w:r>
+      <w:proofErr w:type="spellStart"/>
+      <w:r>
+        <w:rPr>
+          <w:sz w:val="24"/>
+          <w:szCs w:val="24"/>
+        </w:rPr>
+        <w:t>chosen</w:t>
+      </w:r>
+      <w:proofErr w:type="spellEnd"/>
+      <w:r>
+        <w:rPr>
+          <w:sz w:val="24"/>
+          <w:szCs w:val="24"/>
+        </w:rPr>
+        <w:t xml:space="preserve"> </w:t>
+      </w:r>
+      <w:proofErr w:type="spellStart"/>
+      <w:r>
+        <w:rPr>
+          <w:b/>
+          <w:bCs/>
+          <w:sz w:val="24"/>
+          <w:szCs w:val="24"/>
+        </w:rPr>
+        <w:t>Firebase</w:t>
       </w:r>
       <w:proofErr w:type="spellEnd"/>
       <w:r>
@@ -2773,18 +3149,92 @@
           <w:szCs w:val="40"/>
           <w:lang w:val="en-US"/>
         </w:rPr>
+        <w:drawing>
+          <wp:anchor distT="0" distB="0" distL="114300" distR="114300" simplePos="0" relativeHeight="251671552" behindDoc="0" locked="0" layoutInCell="1" allowOverlap="1" wp14:anchorId="4E6C83B7" wp14:editId="06295CB0">
+            <wp:simplePos x="0" y="0"/>
+            <wp:positionH relativeFrom="margin">
+              <wp:posOffset>-305502</wp:posOffset>
+            </wp:positionH>
+            <wp:positionV relativeFrom="paragraph">
+              <wp:posOffset>267761</wp:posOffset>
+            </wp:positionV>
+            <wp:extent cx="6774815" cy="4220210"/>
+            <wp:effectExtent l="19050" t="19050" r="26035" b="27940"/>
+            <wp:wrapTopAndBottom/>
+            <wp:docPr id="10" name="Picture 10"/>
+            <wp:cNvGraphicFramePr>
+              <a:graphicFrameLocks xmlns:a="http://schemas.openxmlformats.org/drawingml/2006/main" noChangeAspect="1"/>
+            </wp:cNvGraphicFramePr>
+            <a:graphic xmlns:a="http://schemas.openxmlformats.org/drawingml/2006/main">
+              <a:graphicData uri="http://schemas.openxmlformats.org/drawingml/2006/picture">
+                <pic:pic xmlns:pic="http://schemas.openxmlformats.org/drawingml/2006/picture">
+                  <pic:nvPicPr>
+                    <pic:cNvPr id="10" name="Picture 10"/>
+                    <pic:cNvPicPr/>
+                  </pic:nvPicPr>
+                  <pic:blipFill>
+                    <a:blip r:embed="rId8" cstate="print">
+                      <a:extLst>
+                        <a:ext uri="{28A0092B-C50C-407E-A947-70E740481C1C}">
+                          <a14:useLocalDpi xmlns:a14="http://schemas.microsoft.com/office/drawing/2010/main" val="0"/>
+                        </a:ext>
+                      </a:extLst>
+                    </a:blip>
+                    <a:srcRect t="199" b="199"/>
+                    <a:stretch>
+                      <a:fillRect/>
+                    </a:stretch>
+                  </pic:blipFill>
+                  <pic:spPr bwMode="auto">
+                    <a:xfrm>
+                      <a:off x="0" y="0"/>
+                      <a:ext cx="6774815" cy="4220210"/>
+                    </a:xfrm>
+                    <a:prstGeom prst="rect">
+                      <a:avLst/>
+                    </a:prstGeom>
+                    <a:ln w="6350">
+                      <a:solidFill>
+                        <a:schemeClr val="tx1"/>
+                      </a:solidFill>
+                    </a:ln>
+                    <a:extLst>
+                      <a:ext uri="{53640926-AAD7-44D8-BBD7-CCE9431645EC}">
+                        <a14:shadowObscured xmlns:a14="http://schemas.microsoft.com/office/drawing/2010/main"/>
+                      </a:ext>
+                    </a:extLst>
+                  </pic:spPr>
+                </pic:pic>
+              </a:graphicData>
+            </a:graphic>
+            <wp14:sizeRelH relativeFrom="margin">
+              <wp14:pctWidth>0</wp14:pctWidth>
+            </wp14:sizeRelH>
+            <wp14:sizeRelV relativeFrom="margin">
+              <wp14:pctHeight>0</wp14:pctHeight>
+            </wp14:sizeRelV>
+          </wp:anchor>
+        </w:drawing>
+      </w:r>
+      <w:r>
+        <w:rPr>
+          <w:noProof/>
+          <w:sz w:val="40"/>
+          <w:szCs w:val="40"/>
+          <w:lang w:val="en-US"/>
+        </w:rPr>
         <mc:AlternateContent>
           <mc:Choice Requires="wps">
             <w:drawing>
-              <wp:anchor distT="0" distB="0" distL="114300" distR="114300" simplePos="0" relativeHeight="251672576" behindDoc="0" locked="0" layoutInCell="1" allowOverlap="1" wp14:anchorId="5EE5E558" wp14:editId="6AFA7E91">
+              <wp:anchor distT="0" distB="0" distL="114300" distR="114300" simplePos="0" relativeHeight="251672576" behindDoc="0" locked="0" layoutInCell="1" allowOverlap="1" wp14:anchorId="5EE5E558" wp14:editId="04C34857">
                 <wp:simplePos x="0" y="0"/>
                 <wp:positionH relativeFrom="column">
-                  <wp:posOffset>3342539</wp:posOffset>
+                  <wp:posOffset>3576320</wp:posOffset>
                 </wp:positionH>
                 <wp:positionV relativeFrom="paragraph">
-                  <wp:posOffset>4412911</wp:posOffset>
+                  <wp:posOffset>3767455</wp:posOffset>
                 </wp:positionV>
-                <wp:extent cx="1481070" cy="560231"/>
+                <wp:extent cx="1480820" cy="560070"/>
                 <wp:effectExtent l="0" t="0" r="24130" b="11430"/>
                 <wp:wrapNone/>
                 <wp:docPr id="11" name="Rectangle 11"/>
@@ -2796,7 +3246,7 @@
                       <wps:spPr>
                         <a:xfrm>
                           <a:off x="0" y="0"/>
-                          <a:ext cx="1481070" cy="560231"/>
+                          <a:ext cx="1480820" cy="560070"/>
                         </a:xfrm>
                         <a:prstGeom prst="rect">
                           <a:avLst/>
@@ -2840,85 +3290,11 @@
           </mc:Choice>
           <mc:Fallback>
             <w:pict>
-              <v:rect w14:anchorId="1A7323F4" id="Rectangle 11" o:spid="_x0000_s1026" style="position:absolute;margin-left:263.2pt;margin-top:347.45pt;width:116.6pt;height:44.1pt;z-index:251672576;visibility:visible;mso-wrap-style:square;mso-wrap-distance-left:9pt;mso-wrap-distance-top:0;mso-wrap-distance-right:9pt;mso-wrap-distance-bottom:0;mso-position-horizontal:absolute;mso-position-horizontal-relative:text;mso-position-vertical:absolute;mso-position-vertical-relative:text;v-text-anchor:middle" o:gfxdata="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" fillcolor="white [3212]" strokecolor="white [3212]" strokeweight="1pt"/>
+              <v:rect w14:anchorId="573C60B2" id="Rectangle 11" o:spid="_x0000_s1026" style="position:absolute;margin-left:281.6pt;margin-top:296.65pt;width:116.6pt;height:44.1pt;z-index:251672576;visibility:visible;mso-wrap-style:square;mso-wrap-distance-left:9pt;mso-wrap-distance-top:0;mso-wrap-distance-right:9pt;mso-wrap-distance-bottom:0;mso-position-horizontal:absolute;mso-position-horizontal-relative:text;mso-position-vertical:absolute;mso-position-vertical-relative:text;v-text-anchor:middle" o:gfxdata="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" fillcolor="white [3212]" strokecolor="white [3212]" strokeweight="1pt"/>
             </w:pict>
           </mc:Fallback>
         </mc:AlternateContent>
       </w:r>
-      <w:r>
-        <w:rPr>
-          <w:noProof/>
-          <w:sz w:val="40"/>
-          <w:szCs w:val="40"/>
-          <w:lang w:val="en-US"/>
-        </w:rPr>
-        <w:drawing>
-          <wp:anchor distT="0" distB="0" distL="114300" distR="114300" simplePos="0" relativeHeight="251671552" behindDoc="0" locked="0" layoutInCell="1" allowOverlap="1" wp14:anchorId="4E6C83B7" wp14:editId="7B4B086D">
-            <wp:simplePos x="0" y="0"/>
-            <wp:positionH relativeFrom="margin">
-              <wp:align>center</wp:align>
-            </wp:positionH>
-            <wp:positionV relativeFrom="paragraph">
-              <wp:posOffset>388620</wp:posOffset>
-            </wp:positionV>
-            <wp:extent cx="7561580" cy="4710430"/>
-            <wp:effectExtent l="19050" t="19050" r="20320" b="13970"/>
-            <wp:wrapTopAndBottom/>
-            <wp:docPr id="10" name="Picture 10"/>
-            <wp:cNvGraphicFramePr>
-              <a:graphicFrameLocks xmlns:a="http://schemas.openxmlformats.org/drawingml/2006/main" noChangeAspect="1"/>
-            </wp:cNvGraphicFramePr>
-            <a:graphic xmlns:a="http://schemas.openxmlformats.org/drawingml/2006/main">
-              <a:graphicData uri="http://schemas.openxmlformats.org/drawingml/2006/picture">
-                <pic:pic xmlns:pic="http://schemas.openxmlformats.org/drawingml/2006/picture">
-                  <pic:nvPicPr>
-                    <pic:cNvPr id="10" name="Picture 10"/>
-                    <pic:cNvPicPr/>
-                  </pic:nvPicPr>
-                  <pic:blipFill>
-                    <a:blip r:embed="rId8">
-                      <a:extLst>
-                        <a:ext uri="{28A0092B-C50C-407E-A947-70E740481C1C}">
-                          <a14:useLocalDpi xmlns:a14="http://schemas.microsoft.com/office/drawing/2010/main" val="0"/>
-                        </a:ext>
-                      </a:extLst>
-                    </a:blip>
-                    <a:srcRect t="199" b="199"/>
-                    <a:stretch>
-                      <a:fillRect/>
-                    </a:stretch>
-                  </pic:blipFill>
-                  <pic:spPr bwMode="auto">
-                    <a:xfrm>
-                      <a:off x="0" y="0"/>
-                      <a:ext cx="7561580" cy="4710430"/>
-                    </a:xfrm>
-                    <a:prstGeom prst="rect">
-                      <a:avLst/>
-                    </a:prstGeom>
-                    <a:ln w="6350">
-                      <a:solidFill>
-                        <a:schemeClr val="tx1"/>
-                      </a:solidFill>
-                    </a:ln>
-                    <a:extLst>
-                      <a:ext uri="{53640926-AAD7-44D8-BBD7-CCE9431645EC}">
-                        <a14:shadowObscured xmlns:a14="http://schemas.microsoft.com/office/drawing/2010/main"/>
-                      </a:ext>
-                    </a:extLst>
-                  </pic:spPr>
-                </pic:pic>
-              </a:graphicData>
-            </a:graphic>
-            <wp14:sizeRelH relativeFrom="margin">
-              <wp14:pctWidth>0</wp14:pctWidth>
-            </wp14:sizeRelH>
-            <wp14:sizeRelV relativeFrom="margin">
-              <wp14:pctHeight>0</wp14:pctHeight>
-            </wp14:sizeRelV>
-          </wp:anchor>
-        </w:drawing>
-      </w:r>
       <w:proofErr w:type="spellStart"/>
       <w:r>
         <w:rPr>
@@ -3034,15 +3410,24 @@
     </w:p>
     <w:p>
       <w:pPr>
-        <w:spacing w:after="0"/>
         <w:jc w:val="both"/>
         <w:rPr>
           <w:noProof/>
-          <w:sz w:val="14"/>
-          <w:szCs w:val="14"/>
-          <w:lang w:val="en-US"/>
-        </w:rPr>
-      </w:pPr>
+          <w:sz w:val="24"/>
+          <w:szCs w:val="24"/>
+          <w:lang w:val="en-US"/>
+        </w:rPr>
+      </w:pPr>
+      <w:r>
+        <w:rPr>
+          <w:noProof/>
+          <w:sz w:val="24"/>
+          <w:szCs w:val="24"/>
+          <w:lang w:val="en-US"/>
+        </w:rPr>
+        <w:lastRenderedPageBreak/>
+        <w:t>As shown in the diagram above, the application comprises four separate, independent, loosely-coupled services. Each has its own tasks, and communicates with the other services using standard protocols.</w:t>
+      </w:r>
     </w:p>
     <w:p>
       <w:pPr>
@@ -3061,8 +3446,43 @@
           <w:szCs w:val="24"/>
           <w:lang w:val="en-US"/>
         </w:rPr>
-        <w:lastRenderedPageBreak/>
-        <w:t>As shown in the diagram above, the application comprises four separate, independent, loosely-coupled services. Each has its own tasks, and communicates with the other services using standard protocols.</w:t>
+        <w:t xml:space="preserve">All the services are built as stateless services, meaning – no data is lost </w:t>
+      </w:r>
+      <w:r>
+        <w:rPr>
+          <w:noProof/>
+          <w:sz w:val="24"/>
+          <w:szCs w:val="24"/>
+          <w:lang w:val="en-US"/>
+        </w:rPr>
+        <w:t>i</w:t>
+      </w:r>
+      <w:r>
+        <w:rPr>
+          <w:noProof/>
+          <w:sz w:val="24"/>
+          <w:szCs w:val="24"/>
+          <w:lang w:val="en-US"/>
+        </w:rPr>
+        <w:t>f the service is suddenly shutting down. The only places for data in the application are the Queue, Redis, and the Data</w:t>
+      </w:r>
+      <w:r>
+        <w:rPr>
+          <w:noProof/>
+          <w:sz w:val="24"/>
+          <w:szCs w:val="24"/>
+          <w:lang w:val="en-US"/>
+        </w:rPr>
+        <w:t>b</w:t>
+      </w:r>
+      <w:r>
+        <w:rPr>
+          <w:noProof/>
+          <w:sz w:val="24"/>
+          <w:szCs w:val="24"/>
+          <w:lang w:val="en-US"/>
+        </w:rPr>
+        <w:t>ases, all of them serialize the data to the disk, thus protecting it from shutdown cases.</w:t>
       </w:r>
     </w:p>
     <w:p>
@@ -3082,16 +3502,18 @@
           <w:szCs w:val="24"/>
           <w:lang w:val="en-US"/>
         </w:rPr>
-        <w:t xml:space="preserve">All the services are built as stateless services, meaning – no data is lost </w:t>
-      </w:r>
-      <w:r>
-        <w:rPr>
+        <w:t>In conjunction with a modern development platform (</w:t>
+      </w:r>
+      <w:r>
+        <w:rPr>
+          <w:b/>
+          <w:bCs/>
           <w:noProof/>
           <w:sz w:val="24"/>
           <w:szCs w:val="24"/>
           <w:lang w:val="en-US"/>
         </w:rPr>
-        <w:t>i</w:t>
+        <w:t>.NET Core</w:t>
       </w:r>
       <w:r>
         <w:rPr>
@@ -3100,45 +3522,7 @@
           <w:szCs w:val="24"/>
           <w:lang w:val="en-US"/>
         </w:rPr>
-        <w:t>f the service is suddenly shutting down. The only places for data in the application are the Queue, Redis, and the Data</w:t>
-      </w:r>
-      <w:r>
-        <w:rPr>
-          <w:noProof/>
-          <w:sz w:val="24"/>
-          <w:szCs w:val="24"/>
-          <w:lang w:val="en-US"/>
-        </w:rPr>
-        <w:t>b</w:t>
-      </w:r>
-      <w:r>
-        <w:rPr>
-          <w:noProof/>
-          <w:sz w:val="24"/>
-          <w:szCs w:val="24"/>
-          <w:lang w:val="en-US"/>
-        </w:rPr>
-        <w:t>ases, all of them serialize the data to the disk, thus protecting it from shutdown cases.</w:t>
-      </w:r>
-    </w:p>
-    <w:p>
-      <w:pPr>
-        <w:jc w:val="both"/>
-        <w:rPr>
-          <w:noProof/>
-          <w:sz w:val="24"/>
-          <w:szCs w:val="24"/>
-          <w:lang w:val="en-US"/>
-        </w:rPr>
-      </w:pPr>
-      <w:r>
-        <w:rPr>
-          <w:noProof/>
-          <w:sz w:val="24"/>
-          <w:szCs w:val="24"/>
-          <w:lang w:val="en-US"/>
-        </w:rPr>
-        <w:t>In conjunction with a modern development platform (.NET Core), this architecture will help create a modern, robust, easy to maintain, and reliable system that can serve the company successfully for years to come and helps it achieve its financial goals.</w:t>
+        <w:t>), this architecture will help create a modern, robust, easy to maintain, and reliable system that can serve the company successfully for years to come and helps it achieve its financial goals.</w:t>
       </w:r>
     </w:p>
     <w:p>
@@ -29314,17 +29698,7 @@
           <w:szCs w:val="32"/>
           <w:lang w:val="en-US"/>
         </w:rPr>
-        <w:t>M</w:t>
-      </w:r>
-      <w:r>
-        <w:rPr>
-          <w:noProof/>
-          <w:color w:val="4472C4"/>
-          <w:sz w:val="32"/>
-          <w:szCs w:val="32"/>
-          <w:lang w:val="en-US"/>
-        </w:rPr>
-        <w:t>anagement</w:t>
+        <w:t>Management</w:t>
       </w:r>
       <w:r>
         <w:rPr>
@@ -43636,7 +44010,55 @@
           <w:szCs w:val="24"/>
         </w:rPr>
         <w:lastRenderedPageBreak/>
-        <w:t xml:space="preserve">Sends requests to all other </w:t>
+        <w:t xml:space="preserve">Sends requests </w:t>
+      </w:r>
+      <w:proofErr w:type="spellStart"/>
+      <w:r>
+        <w:rPr>
+          <w:sz w:val="24"/>
+          <w:szCs w:val="24"/>
+        </w:rPr>
+        <w:t>to</w:t>
+      </w:r>
+      <w:proofErr w:type="spellEnd"/>
+      <w:r>
+        <w:rPr>
+          <w:sz w:val="24"/>
+          <w:szCs w:val="24"/>
+        </w:rPr>
+        <w:t xml:space="preserve"> </w:t>
+      </w:r>
+      <w:proofErr w:type="spellStart"/>
+      <w:r>
+        <w:rPr>
+          <w:sz w:val="24"/>
+          <w:szCs w:val="24"/>
+        </w:rPr>
+        <w:t>all</w:t>
+      </w:r>
+      <w:proofErr w:type="spellEnd"/>
+      <w:r>
+        <w:rPr>
+          <w:sz w:val="24"/>
+          <w:szCs w:val="24"/>
+        </w:rPr>
+        <w:t xml:space="preserve"> </w:t>
+      </w:r>
+      <w:proofErr w:type="spellStart"/>
+      <w:r>
+        <w:rPr>
+          <w:sz w:val="24"/>
+          <w:szCs w:val="24"/>
+        </w:rPr>
+        <w:t>other</w:t>
+      </w:r>
+      <w:proofErr w:type="spellEnd"/>
+      <w:r>
+        <w:rPr>
+          <w:sz w:val="24"/>
+          <w:szCs w:val="24"/>
+        </w:rPr>
+        <w:t xml:space="preserve"> </w:t>
       </w:r>
       <w:proofErr w:type="spellStart"/>
       <w:r>

</xml_diff>